<commit_message>
more rexiew 1 Jason
</commit_message>
<xml_diff>
--- a/respons_review1.docx
+++ b/respons_review1.docx
@@ -151,11 +151,37 @@
       </w:r>
       <w:r>
         <w:rPr>
+          <w:rFonts w:eastAsia="Times New Roman"/>
+          <w:color w:val="000000"/>
+          <w:lang w:val="sv-SE"/>
+        </w:rPr>
+        <w:t>…</w:t>
+      </w:r>
+      <w:ins w:id="0" w:author="Jason Serviss" w:date="2018-11-22T08:54:00Z">
+        <w:r>
+          <w:rPr>
+            <w:rFonts w:eastAsia="Times New Roman"/>
+            <w:color w:val="000000"/>
+            <w:lang w:val="sv-SE"/>
+          </w:rPr>
+          <w:t xml:space="preserve"> </w:t>
+        </w:r>
+      </w:ins>
+      <w:r>
+        <w:rPr>
           <w:rFonts w:eastAsia="Times New Roman" w:cs="Times New Roman"/>
           <w:color w:val="000000"/>
           <w:lang w:val="sv-SE" w:eastAsia="sv-SE"/>
         </w:rPr>
-        <w:t>Jag läser omkring två sidor av din text. Jag rättar inte texten åt dig, men ger dig råd och verktyg för att du själv ska kunna utveckla texten</w:t>
+        <w:t>l</w:t>
+      </w:r>
+      <w:r>
+        <w:rPr>
+          <w:rFonts w:eastAsia="Times New Roman" w:cs="Times New Roman"/>
+          <w:color w:val="000000"/>
+          <w:lang w:val="sv-SE" w:eastAsia="sv-SE"/>
+        </w:rPr>
+        <w:t>äser omkring två sidor av din text. Jag rättar inte texten åt dig, men ger dig råd och verktyg för att du själv ska kunna utveckla texten</w:t>
       </w:r>
       <w:r>
         <w:rPr>
@@ -163,29 +189,143 @@
         </w:rPr>
         <w:t xml:space="preserve">”. </w:t>
       </w:r>
-      <w:r>
-        <w:rPr>
-          <w:lang w:val="sv-SE"/>
-        </w:rPr>
-        <w:t>T</w:t>
-      </w:r>
-      <w:r>
-        <w:rPr>
-          <w:lang w:val="sv-SE"/>
-        </w:rPr>
-        <w:t xml:space="preserve">yvärr hjälper </w:t>
-      </w:r>
-      <w:r>
-        <w:rPr>
-          <w:lang w:val="sv-SE"/>
-        </w:rPr>
-        <w:t xml:space="preserve">det här </w:t>
-      </w:r>
-      <w:r>
-        <w:rPr>
-          <w:lang w:val="sv-SE"/>
-        </w:rPr>
-        <w:t>knappast med en uppsats på 14 sidor. Utefter denna upplysning har jag bett en annan person att läsa uppsatsen och granska språket men enligt din uppfattning var det inte tillräckligt. Nu har jag bett yt</w:t>
+      <w:ins w:id="1" w:author="Jason Serviss" w:date="2018-11-22T08:54:00Z">
+        <w:r>
+          <w:rPr>
+            <w:lang w:val="sv-SE"/>
+          </w:rPr>
+          <w:t>Jag tycker</w:t>
+        </w:r>
+      </w:ins>
+      <w:ins w:id="2" w:author="Jason Serviss" w:date="2018-11-22T08:55:00Z">
+        <w:r>
+          <w:rPr>
+            <w:lang w:val="sv-SE"/>
+          </w:rPr>
+          <w:t>,</w:t>
+        </w:r>
+      </w:ins>
+      <w:ins w:id="3" w:author="Jason Serviss" w:date="2018-11-22T08:54:00Z">
+        <w:r>
+          <w:rPr>
+            <w:lang w:val="sv-SE"/>
+          </w:rPr>
+          <w:t xml:space="preserve"> </w:t>
+        </w:r>
+      </w:ins>
+      <w:ins w:id="4" w:author="Jason Serviss" w:date="2018-11-22T08:55:00Z">
+        <w:r>
+          <w:rPr>
+            <w:lang w:val="sv-SE"/>
+          </w:rPr>
+          <w:t>t</w:t>
+        </w:r>
+      </w:ins>
+      <w:del w:id="5" w:author="Jason Serviss" w:date="2018-11-22T08:55:00Z">
+        <w:r>
+          <w:rPr>
+            <w:lang w:val="sv-SE"/>
+          </w:rPr>
+          <w:delText>T</w:delText>
+        </w:r>
+      </w:del>
+      <w:r>
+        <w:rPr>
+          <w:lang w:val="sv-SE"/>
+        </w:rPr>
+        <w:t>yvärr</w:t>
+      </w:r>
+      <w:ins w:id="6" w:author="Jason Serviss" w:date="2018-11-22T08:56:00Z">
+        <w:r>
+          <w:rPr>
+            <w:lang w:val="sv-SE"/>
+          </w:rPr>
+          <w:t>,</w:t>
+        </w:r>
+      </w:ins>
+      <w:r>
+        <w:rPr>
+          <w:lang w:val="sv-SE"/>
+        </w:rPr>
+        <w:t xml:space="preserve"> </w:t>
+      </w:r>
+      <w:ins w:id="7" w:author="Jason Serviss" w:date="2018-11-22T08:55:00Z">
+        <w:r>
+          <w:rPr>
+            <w:lang w:val="sv-SE"/>
+          </w:rPr>
+          <w:t xml:space="preserve">att denna </w:t>
+        </w:r>
+      </w:ins>
+      <w:r>
+        <w:rPr>
+          <w:lang w:val="sv-SE"/>
+        </w:rPr>
+        <w:t>hjälp</w:t>
+      </w:r>
+      <w:ins w:id="8" w:author="Jason Serviss" w:date="2018-11-22T08:55:00Z">
+        <w:r>
+          <w:rPr>
+            <w:lang w:val="sv-SE"/>
+          </w:rPr>
+          <w:t xml:space="preserve"> är väldigt begränsade när det gäller en</w:t>
+        </w:r>
+      </w:ins>
+      <w:del w:id="9" w:author="Jason Serviss" w:date="2018-11-22T08:55:00Z">
+        <w:r>
+          <w:rPr>
+            <w:lang w:val="sv-SE"/>
+          </w:rPr>
+          <w:delText>er</w:delText>
+        </w:r>
+      </w:del>
+      <w:r>
+        <w:rPr>
+          <w:lang w:val="sv-SE"/>
+        </w:rPr>
+        <w:t xml:space="preserve"> </w:t>
+      </w:r>
+      <w:ins w:id="10" w:author="Jason Serviss" w:date="2018-11-22T08:55:00Z">
+        <w:r>
+          <w:rPr>
+            <w:lang w:val="sv-SE"/>
+          </w:rPr>
+          <w:t xml:space="preserve">hel </w:t>
+        </w:r>
+      </w:ins>
+      <w:del w:id="11" w:author="Jason Serviss" w:date="2018-11-22T08:55:00Z">
+        <w:r>
+          <w:rPr>
+            <w:lang w:val="sv-SE"/>
+          </w:rPr>
+          <w:delText xml:space="preserve">det här </w:delText>
+        </w:r>
+        <w:r>
+          <w:rPr>
+            <w:lang w:val="sv-SE"/>
+          </w:rPr>
+          <w:delText xml:space="preserve">knappast med en </w:delText>
+        </w:r>
+      </w:del>
+      <w:r>
+        <w:rPr>
+          <w:lang w:val="sv-SE"/>
+        </w:rPr>
+        <w:t>uppsats</w:t>
+      </w:r>
+      <w:del w:id="12" w:author="Jason Serviss" w:date="2018-11-22T08:55:00Z">
+        <w:r>
+          <w:rPr>
+            <w:lang w:val="sv-SE"/>
+          </w:rPr>
+          <w:delText xml:space="preserve"> på 14 sidor</w:delText>
+        </w:r>
+      </w:del>
+      <w:r>
+        <w:rPr>
+          <w:lang w:val="sv-SE"/>
+        </w:rPr>
+        <w:t>. Utefter denna upplysning har jag bett en annan person att läsa uppsatsen och granska språket men enligt din uppfattning var det inte tillräckligt. Nu har jag bett yt</w:t>
       </w:r>
       <w:r>
         <w:rPr>
@@ -508,11 +648,420 @@
           <w:lang w:val="sv-SE"/>
         </w:rPr>
       </w:pPr>
-      <w:r>
-        <w:rPr>
-          <w:lang w:val="sv-SE"/>
-        </w:rPr>
-        <w:lastRenderedPageBreak/>
+    </w:p>
+    <w:p>
+      <w:pPr>
+        <w:rPr>
+          <w:color w:val="FF0000"/>
+          <w:lang w:val="sv-SE"/>
+        </w:rPr>
+      </w:pPr>
+      <w:proofErr w:type="spellStart"/>
+      <w:r>
+        <w:rPr>
+          <w:color w:val="FF0000"/>
+          <w:lang w:val="sv-SE"/>
+        </w:rPr>
+        <w:t>Add</w:t>
+      </w:r>
+      <w:proofErr w:type="spellEnd"/>
+      <w:r>
+        <w:rPr>
+          <w:color w:val="FF0000"/>
+          <w:lang w:val="sv-SE"/>
+        </w:rPr>
+        <w:t xml:space="preserve"> </w:t>
+      </w:r>
+      <w:proofErr w:type="spellStart"/>
+      <w:r>
+        <w:rPr>
+          <w:color w:val="FF0000"/>
+          <w:lang w:val="sv-SE"/>
+        </w:rPr>
+        <w:t>something</w:t>
+      </w:r>
+      <w:proofErr w:type="spellEnd"/>
+      <w:r>
+        <w:rPr>
+          <w:color w:val="FF0000"/>
+          <w:lang w:val="sv-SE"/>
+        </w:rPr>
+        <w:t xml:space="preserve"> </w:t>
+      </w:r>
+      <w:proofErr w:type="spellStart"/>
+      <w:r>
+        <w:rPr>
+          <w:color w:val="FF0000"/>
+          <w:lang w:val="sv-SE"/>
+        </w:rPr>
+        <w:t>here</w:t>
+      </w:r>
+      <w:proofErr w:type="spellEnd"/>
+      <w:r>
+        <w:rPr>
+          <w:color w:val="FF0000"/>
+          <w:lang w:val="sv-SE"/>
+        </w:rPr>
+        <w:t xml:space="preserve"> </w:t>
+      </w:r>
+      <w:proofErr w:type="spellStart"/>
+      <w:r>
+        <w:rPr>
+          <w:color w:val="FF0000"/>
+          <w:lang w:val="sv-SE"/>
+        </w:rPr>
+        <w:t>about</w:t>
+      </w:r>
+      <w:proofErr w:type="spellEnd"/>
+      <w:r>
+        <w:rPr>
+          <w:color w:val="FF0000"/>
+          <w:lang w:val="sv-SE"/>
+        </w:rPr>
+        <w:t xml:space="preserve"> the lack </w:t>
+      </w:r>
+      <w:proofErr w:type="spellStart"/>
+      <w:r>
+        <w:rPr>
+          <w:color w:val="FF0000"/>
+          <w:lang w:val="sv-SE"/>
+        </w:rPr>
+        <w:t>of</w:t>
+      </w:r>
+      <w:proofErr w:type="spellEnd"/>
+      <w:r>
+        <w:rPr>
+          <w:color w:val="FF0000"/>
+          <w:lang w:val="sv-SE"/>
+        </w:rPr>
+        <w:t xml:space="preserve"> a </w:t>
+      </w:r>
+      <w:proofErr w:type="spellStart"/>
+      <w:r>
+        <w:rPr>
+          <w:color w:val="FF0000"/>
+          <w:lang w:val="sv-SE"/>
+        </w:rPr>
+        <w:t>need</w:t>
+      </w:r>
+      <w:proofErr w:type="spellEnd"/>
+      <w:r>
+        <w:rPr>
+          <w:color w:val="FF0000"/>
+          <w:lang w:val="sv-SE"/>
+        </w:rPr>
+        <w:t xml:space="preserve"> for a </w:t>
+      </w:r>
+      <w:proofErr w:type="spellStart"/>
+      <w:r>
+        <w:rPr>
+          <w:color w:val="FF0000"/>
+          <w:lang w:val="sv-SE"/>
+        </w:rPr>
+        <w:t>deep</w:t>
+      </w:r>
+      <w:proofErr w:type="spellEnd"/>
+      <w:r>
+        <w:rPr>
+          <w:color w:val="FF0000"/>
+          <w:lang w:val="sv-SE"/>
+        </w:rPr>
+        <w:t xml:space="preserve"> </w:t>
+      </w:r>
+      <w:proofErr w:type="spellStart"/>
+      <w:r>
+        <w:rPr>
+          <w:color w:val="FF0000"/>
+          <w:lang w:val="sv-SE"/>
+        </w:rPr>
+        <w:t>description</w:t>
+      </w:r>
+      <w:proofErr w:type="spellEnd"/>
+      <w:r>
+        <w:rPr>
+          <w:color w:val="FF0000"/>
+          <w:lang w:val="sv-SE"/>
+        </w:rPr>
+        <w:t xml:space="preserve"> </w:t>
+      </w:r>
+      <w:proofErr w:type="spellStart"/>
+      <w:r>
+        <w:rPr>
+          <w:color w:val="FF0000"/>
+          <w:lang w:val="sv-SE"/>
+        </w:rPr>
+        <w:t>of</w:t>
+      </w:r>
+      <w:proofErr w:type="spellEnd"/>
+      <w:r>
+        <w:rPr>
+          <w:color w:val="FF0000"/>
+          <w:lang w:val="sv-SE"/>
+        </w:rPr>
+        <w:t xml:space="preserve"> the </w:t>
+      </w:r>
+      <w:proofErr w:type="spellStart"/>
+      <w:r>
+        <w:rPr>
+          <w:color w:val="FF0000"/>
+          <w:lang w:val="sv-SE"/>
+        </w:rPr>
+        <w:t>perspectives</w:t>
+      </w:r>
+      <w:proofErr w:type="spellEnd"/>
+      <w:r>
+        <w:rPr>
+          <w:color w:val="FF0000"/>
+          <w:lang w:val="sv-SE"/>
+        </w:rPr>
+        <w:t>/</w:t>
+      </w:r>
+      <w:proofErr w:type="spellStart"/>
+      <w:r>
+        <w:rPr>
+          <w:color w:val="FF0000"/>
+          <w:lang w:val="sv-SE"/>
+        </w:rPr>
+        <w:t>models</w:t>
+      </w:r>
+      <w:proofErr w:type="spellEnd"/>
+      <w:r>
+        <w:rPr>
+          <w:color w:val="FF0000"/>
+          <w:lang w:val="sv-SE"/>
+        </w:rPr>
+        <w:t xml:space="preserve"> for the </w:t>
+      </w:r>
+      <w:proofErr w:type="spellStart"/>
+      <w:r>
+        <w:rPr>
+          <w:color w:val="FF0000"/>
+          <w:lang w:val="sv-SE"/>
+        </w:rPr>
+        <w:t>reader</w:t>
+      </w:r>
+      <w:proofErr w:type="spellEnd"/>
+      <w:r>
+        <w:rPr>
+          <w:color w:val="FF0000"/>
+          <w:lang w:val="sv-SE"/>
+        </w:rPr>
+        <w:t xml:space="preserve"> </w:t>
+      </w:r>
+      <w:proofErr w:type="spellStart"/>
+      <w:r>
+        <w:rPr>
+          <w:color w:val="FF0000"/>
+          <w:lang w:val="sv-SE"/>
+        </w:rPr>
+        <w:t>to</w:t>
+      </w:r>
+      <w:proofErr w:type="spellEnd"/>
+      <w:r>
+        <w:rPr>
+          <w:color w:val="FF0000"/>
+          <w:lang w:val="sv-SE"/>
+        </w:rPr>
+        <w:t xml:space="preserve"> </w:t>
+      </w:r>
+      <w:proofErr w:type="spellStart"/>
+      <w:r>
+        <w:rPr>
+          <w:color w:val="FF0000"/>
+          <w:lang w:val="sv-SE"/>
+        </w:rPr>
+        <w:t>understand</w:t>
+      </w:r>
+      <w:proofErr w:type="spellEnd"/>
+      <w:r>
+        <w:rPr>
+          <w:color w:val="FF0000"/>
+          <w:lang w:val="sv-SE"/>
+        </w:rPr>
+        <w:t xml:space="preserve"> the </w:t>
+      </w:r>
+      <w:proofErr w:type="spellStart"/>
+      <w:r>
+        <w:rPr>
+          <w:color w:val="FF0000"/>
+          <w:lang w:val="sv-SE"/>
+        </w:rPr>
+        <w:t>results</w:t>
+      </w:r>
+      <w:proofErr w:type="spellEnd"/>
+      <w:r>
+        <w:rPr>
+          <w:color w:val="FF0000"/>
+          <w:lang w:val="sv-SE"/>
+        </w:rPr>
+        <w:t xml:space="preserve"> </w:t>
+      </w:r>
+      <w:proofErr w:type="spellStart"/>
+      <w:r>
+        <w:rPr>
+          <w:color w:val="FF0000"/>
+          <w:lang w:val="sv-SE"/>
+        </w:rPr>
+        <w:t>of</w:t>
+      </w:r>
+      <w:proofErr w:type="spellEnd"/>
+      <w:r>
+        <w:rPr>
+          <w:color w:val="FF0000"/>
+          <w:lang w:val="sv-SE"/>
+        </w:rPr>
+        <w:t xml:space="preserve"> the </w:t>
+      </w:r>
+      <w:proofErr w:type="spellStart"/>
+      <w:r>
+        <w:rPr>
+          <w:color w:val="FF0000"/>
+          <w:lang w:val="sv-SE"/>
+        </w:rPr>
+        <w:t>study</w:t>
+      </w:r>
+      <w:proofErr w:type="spellEnd"/>
+      <w:r>
+        <w:rPr>
+          <w:color w:val="FF0000"/>
+          <w:lang w:val="sv-SE"/>
+        </w:rPr>
+        <w:t>?</w:t>
+      </w:r>
+      <w:r>
+        <w:rPr>
+          <w:color w:val="FF0000"/>
+          <w:lang w:val="sv-SE"/>
+        </w:rPr>
+        <w:t xml:space="preserve"> </w:t>
+      </w:r>
+      <w:proofErr w:type="spellStart"/>
+      <w:r>
+        <w:rPr>
+          <w:color w:val="FF0000"/>
+          <w:lang w:val="sv-SE"/>
+        </w:rPr>
+        <w:t>Strengthen</w:t>
+      </w:r>
+      <w:proofErr w:type="spellEnd"/>
+      <w:r>
+        <w:rPr>
+          <w:color w:val="FF0000"/>
+          <w:lang w:val="sv-SE"/>
+        </w:rPr>
+        <w:t xml:space="preserve"> </w:t>
+      </w:r>
+      <w:proofErr w:type="spellStart"/>
+      <w:r>
+        <w:rPr>
+          <w:color w:val="FF0000"/>
+          <w:lang w:val="sv-SE"/>
+        </w:rPr>
+        <w:t>this</w:t>
+      </w:r>
+      <w:proofErr w:type="spellEnd"/>
+      <w:r>
+        <w:rPr>
+          <w:color w:val="FF0000"/>
+          <w:lang w:val="sv-SE"/>
+        </w:rPr>
+        <w:t xml:space="preserve"> argument by </w:t>
+      </w:r>
+      <w:proofErr w:type="spellStart"/>
+      <w:r>
+        <w:rPr>
+          <w:color w:val="FF0000"/>
+          <w:lang w:val="sv-SE"/>
+        </w:rPr>
+        <w:t>citing</w:t>
+      </w:r>
+      <w:proofErr w:type="spellEnd"/>
+      <w:r>
+        <w:rPr>
+          <w:color w:val="FF0000"/>
+          <w:lang w:val="sv-SE"/>
+        </w:rPr>
+        <w:t xml:space="preserve"> the </w:t>
+      </w:r>
+      <w:proofErr w:type="spellStart"/>
+      <w:r>
+        <w:rPr>
+          <w:color w:val="FF0000"/>
+          <w:lang w:val="sv-SE"/>
+        </w:rPr>
+        <w:t>goals</w:t>
+      </w:r>
+      <w:proofErr w:type="spellEnd"/>
+      <w:r>
+        <w:rPr>
+          <w:color w:val="FF0000"/>
+          <w:lang w:val="sv-SE"/>
+        </w:rPr>
+        <w:t xml:space="preserve"> </w:t>
+      </w:r>
+      <w:proofErr w:type="spellStart"/>
+      <w:r>
+        <w:rPr>
+          <w:color w:val="FF0000"/>
+          <w:lang w:val="sv-SE"/>
+        </w:rPr>
+        <w:t>of</w:t>
+      </w:r>
+      <w:proofErr w:type="spellEnd"/>
+      <w:r>
+        <w:rPr>
+          <w:color w:val="FF0000"/>
+          <w:lang w:val="sv-SE"/>
+        </w:rPr>
+        <w:t xml:space="preserve"> the </w:t>
+      </w:r>
+      <w:proofErr w:type="spellStart"/>
+      <w:r>
+        <w:rPr>
+          <w:color w:val="FF0000"/>
+          <w:lang w:val="sv-SE"/>
+        </w:rPr>
+        <w:t>study</w:t>
+      </w:r>
+      <w:proofErr w:type="spellEnd"/>
+      <w:r>
+        <w:rPr>
+          <w:color w:val="FF0000"/>
+          <w:lang w:val="sv-SE"/>
+        </w:rPr>
+        <w:t>.</w:t>
+      </w:r>
+    </w:p>
+    <w:p>
+      <w:pPr>
+        <w:rPr>
+          <w:lang w:val="sv-SE"/>
+        </w:rPr>
+      </w:pPr>
+    </w:p>
+    <w:p>
+      <w:pPr>
+        <w:rPr>
+          <w:lang w:val="sv-SE"/>
+        </w:rPr>
+      </w:pPr>
+      <w:r>
+        <w:rPr>
+          <w:lang w:val="sv-SE"/>
+        </w:rPr>
+        <w:t xml:space="preserve"> </w:t>
+      </w:r>
+    </w:p>
+    <w:p>
+      <w:pPr>
+        <w:rPr>
+          <w:lang w:val="sv-SE"/>
+        </w:rPr>
+      </w:pPr>
+      <w:r>
+        <w:rPr>
+          <w:lang w:val="sv-SE"/>
+        </w:rPr>
         <w:t>Jag vill notera att mycket av de beskrivningarna av perspektiv och modeller kommer direkt från</w:t>
       </w:r>
       <w:r>
@@ -581,11 +1130,87 @@
           <w:lang w:val="sv-SE"/>
         </w:rPr>
       </w:pPr>
-      <w:r>
-        <w:rPr>
-          <w:lang w:val="sv-SE"/>
-        </w:rPr>
-        <w:t xml:space="preserve">”Learning as transformations in </w:t>
+      <w:proofErr w:type="spellStart"/>
+      <w:r>
+        <w:rPr>
+          <w:lang w:val="sv-SE"/>
+        </w:rPr>
+        <w:t>Characteristics</w:t>
+      </w:r>
+      <w:proofErr w:type="spellEnd"/>
+      <w:r>
+        <w:rPr>
+          <w:lang w:val="sv-SE"/>
+        </w:rPr>
+        <w:t xml:space="preserve"> </w:t>
+      </w:r>
+      <w:proofErr w:type="spellStart"/>
+      <w:r>
+        <w:rPr>
+          <w:lang w:val="sv-SE"/>
+        </w:rPr>
+        <w:t>of</w:t>
+      </w:r>
+      <w:proofErr w:type="spellEnd"/>
+      <w:r>
+        <w:rPr>
+          <w:lang w:val="sv-SE"/>
+        </w:rPr>
+        <w:t xml:space="preserve"> the </w:t>
+      </w:r>
+      <w:proofErr w:type="spellStart"/>
+      <w:r>
+        <w:rPr>
+          <w:lang w:val="sv-SE"/>
+        </w:rPr>
+        <w:t>cognative</w:t>
+      </w:r>
+      <w:proofErr w:type="spellEnd"/>
+      <w:r>
+        <w:rPr>
+          <w:lang w:val="sv-SE"/>
+        </w:rPr>
+        <w:t xml:space="preserve"> </w:t>
+      </w:r>
+      <w:proofErr w:type="spellStart"/>
+      <w:r>
+        <w:rPr>
+          <w:lang w:val="sv-SE"/>
+        </w:rPr>
+        <w:t>perspective</w:t>
+      </w:r>
+      <w:proofErr w:type="spellEnd"/>
+      <w:r>
+        <w:rPr>
+          <w:lang w:val="sv-SE"/>
+        </w:rPr>
+        <w:t xml:space="preserve">: </w:t>
+      </w:r>
+      <w:r>
+        <w:rPr>
+          <w:lang w:val="sv-SE"/>
+        </w:rPr>
+        <w:t>”</w:t>
+      </w:r>
+      <w:proofErr w:type="spellStart"/>
+      <w:r>
+        <w:rPr>
+          <w:lang w:val="sv-SE"/>
+        </w:rPr>
+        <w:t>l</w:t>
+      </w:r>
+      <w:r>
+        <w:rPr>
+          <w:lang w:val="sv-SE"/>
+        </w:rPr>
+        <w:t>earning</w:t>
+      </w:r>
+      <w:proofErr w:type="spellEnd"/>
+      <w:r>
+        <w:rPr>
+          <w:lang w:val="sv-SE"/>
+        </w:rPr>
+        <w:t xml:space="preserve"> as transformations in </w:t>
       </w:r>
       <w:proofErr w:type="spellStart"/>
       <w:r>
@@ -958,6 +1583,7 @@
           <w:tab w:val="left" w:pos="1134"/>
         </w:tabs>
         <w:rPr>
+          <w:ins w:id="13" w:author="Jason Serviss" w:date="2018-11-22T08:56:00Z"/>
           <w:lang w:val="sv-SE"/>
         </w:rPr>
       </w:pPr>
@@ -967,6 +1593,16 @@
         </w:rPr>
         <w:t xml:space="preserve">Respons: </w:t>
       </w:r>
+    </w:p>
+    <w:p>
+      <w:pPr>
+        <w:tabs>
+          <w:tab w:val="left" w:pos="1134"/>
+        </w:tabs>
+        <w:rPr>
+          <w:lang w:val="sv-SE"/>
+        </w:rPr>
+      </w:pPr>
       <w:r>
         <w:rPr>
           <w:lang w:val="sv-SE"/>
@@ -1089,6 +1725,7 @@
     <w:p>
       <w:pPr>
         <w:rPr>
+          <w:ins w:id="14" w:author="Jason Serviss" w:date="2018-11-22T08:56:00Z"/>
           <w:lang w:val="sv-SE"/>
         </w:rPr>
       </w:pPr>
@@ -1098,6 +1735,13 @@
         </w:rPr>
         <w:t xml:space="preserve">Respons: </w:t>
       </w:r>
+    </w:p>
+    <w:p>
+      <w:pPr>
+        <w:rPr>
+          <w:lang w:val="sv-SE"/>
+        </w:rPr>
+      </w:pPr>
       <w:r>
         <w:rPr>
           <w:lang w:val="sv-SE"/>
@@ -1188,6 +1832,7 @@
     <w:p>
       <w:pPr>
         <w:rPr>
+          <w:ins w:id="15" w:author="Jason Serviss" w:date="2018-11-22T08:57:00Z"/>
           <w:lang w:val="sv-SE"/>
         </w:rPr>
       </w:pPr>
@@ -1197,6 +1842,13 @@
         </w:rPr>
         <w:t xml:space="preserve">Respons: </w:t>
       </w:r>
+    </w:p>
+    <w:p>
+      <w:pPr>
+        <w:rPr>
+          <w:lang w:val="sv-SE"/>
+        </w:rPr>
+      </w:pPr>
       <w:r>
         <w:rPr>
           <w:lang w:val="sv-SE"/>
@@ -1322,6 +1974,7 @@
     <w:p>
       <w:pPr>
         <w:rPr>
+          <w:ins w:id="16" w:author="Jason Serviss" w:date="2018-11-22T08:57:00Z"/>
           <w:lang w:val="sv-SE"/>
         </w:rPr>
       </w:pPr>
@@ -1331,6 +1984,15 @@
         </w:rPr>
         <w:t xml:space="preserve">Respons: </w:t>
       </w:r>
+    </w:p>
+    <w:p>
+      <w:pPr>
+        <w:rPr>
+          <w:lang w:val="sv-SE"/>
+        </w:rPr>
+      </w:pPr>
+      <w:bookmarkStart w:id="17" w:name="_GoBack"/>
+      <w:bookmarkEnd w:id="17"/>
       <w:r>
         <w:rPr>
           <w:lang w:val="sv-SE"/>
@@ -1759,8 +2421,6 @@
         </w:rPr>
         <w:t xml:space="preserve"> </w:t>
       </w:r>
-      <w:bookmarkStart w:id="0" w:name="_GoBack"/>
-      <w:bookmarkEnd w:id="0"/>
       <w:r>
         <w:rPr>
           <w:lang w:val="sv-SE"/>
@@ -2135,25 +2795,98 @@
           <w:lang w:val="sv-SE"/>
         </w:rPr>
       </w:pPr>
-    </w:p>
-    <w:p>
-      <w:pPr>
+      <w:r>
         <w:rPr>
           <w:u w:val="single"/>
           <w:lang w:val="sv-SE"/>
         </w:rPr>
-      </w:pPr>
-      <w:r>
+        <w:t>Linje 144-168</w:t>
+      </w:r>
+    </w:p>
+    <w:p>
+      <w:pPr>
+        <w:rPr>
+          <w:lang w:val="sv-SE"/>
+        </w:rPr>
+      </w:pPr>
+      <w:r>
+        <w:rPr>
+          <w:lang w:val="sv-SE"/>
+        </w:rPr>
+        <w:t>Kommentar:</w:t>
+      </w:r>
+    </w:p>
+    <w:p>
+      <w:pPr>
+        <w:rPr>
+          <w:lang w:val="sv-SE"/>
+        </w:rPr>
+      </w:pPr>
+      <w:r>
+        <w:rPr>
+          <w:lang w:val="sv-SE"/>
+        </w:rPr>
+        <w:t>”Redogör du för resultat i syftet?”</w:t>
+      </w:r>
+    </w:p>
+    <w:p>
+      <w:pPr>
+        <w:rPr>
+          <w:lang w:val="sv-SE"/>
+        </w:rPr>
+      </w:pPr>
+    </w:p>
+    <w:p>
+      <w:pPr>
+        <w:rPr>
+          <w:lang w:val="sv-SE"/>
+        </w:rPr>
+      </w:pPr>
+      <w:r>
+        <w:rPr>
+          <w:lang w:val="sv-SE"/>
+        </w:rPr>
+        <w:t>Respons:</w:t>
+      </w:r>
+    </w:p>
+    <w:p>
+      <w:pPr>
+        <w:rPr>
+          <w:lang w:val="sv-SE"/>
+        </w:rPr>
+      </w:pPr>
+      <w:r>
+        <w:rPr>
+          <w:lang w:val="sv-SE"/>
+        </w:rPr>
+        <w:t>En rubrik, ”Resultat sammanfattning”, har lagts till. Alternativt, kan jag tycka att rubriken ”Syfte” kan tas bort.</w:t>
+      </w:r>
+    </w:p>
+    <w:p>
+      <w:pPr>
+        <w:rPr>
+          <w:lang w:val="sv-SE"/>
+        </w:rPr>
+      </w:pPr>
+    </w:p>
+    <w:p>
+      <w:pPr>
         <w:rPr>
           <w:u w:val="single"/>
           <w:lang w:val="sv-SE"/>
         </w:rPr>
+      </w:pPr>
+      <w:r>
+        <w:rPr>
+          <w:u w:val="single"/>
+          <w:lang w:val="sv-SE"/>
+        </w:rPr>
         <w:t xml:space="preserve">Linje </w:t>
       </w:r>
     </w:p>
     <w:p>
       <w:pPr>
-        <w:pStyle w:val="Kommentarer"/>
+        <w:pStyle w:val="CommentText"/>
         <w:numPr>
           <w:ilvl w:val="0"/>
           <w:numId w:val="1"/>
@@ -2171,7 +2904,7 @@
     </w:p>
     <w:p>
       <w:pPr>
-        <w:pStyle w:val="Kommentarer"/>
+        <w:pStyle w:val="CommentText"/>
         <w:numPr>
           <w:ilvl w:val="0"/>
           <w:numId w:val="1"/>
@@ -2189,15 +2922,15 @@
     </w:p>
     <w:p>
       <w:pPr>
-        <w:pStyle w:val="Kommentarer"/>
-        <w:rPr>
-          <w:lang w:val="sv-SE"/>
-        </w:rPr>
-      </w:pPr>
-    </w:p>
-    <w:p>
-      <w:pPr>
-        <w:pStyle w:val="Kommentarer"/>
+        <w:pStyle w:val="CommentText"/>
+        <w:rPr>
+          <w:lang w:val="sv-SE"/>
+        </w:rPr>
+      </w:pPr>
+    </w:p>
+    <w:p>
+      <w:pPr>
+        <w:pStyle w:val="CommentText"/>
         <w:rPr>
           <w:lang w:val="sv-SE"/>
         </w:rPr>
@@ -2211,7 +2944,7 @@
     </w:p>
     <w:p>
       <w:pPr>
-        <w:pStyle w:val="Kommentarer"/>
+        <w:pStyle w:val="CommentText"/>
         <w:numPr>
           <w:ilvl w:val="0"/>
           <w:numId w:val="2"/>
@@ -2242,7 +2975,7 @@
     </w:p>
     <w:p>
       <w:pPr>
-        <w:pStyle w:val="Kommentarer"/>
+        <w:pStyle w:val="CommentText"/>
         <w:numPr>
           <w:ilvl w:val="0"/>
           <w:numId w:val="2"/>
@@ -2736,13 +3469,13 @@
     <w:name w:val="Normal"/>
     <w:qFormat/>
   </w:style>
-  <w:style w:type="character" w:default="1" w:styleId="Standardstycketypsnitt">
+  <w:style w:type="character" w:default="1" w:styleId="DefaultParagraphFont">
     <w:name w:val="Default Paragraph Font"/>
     <w:uiPriority w:val="1"/>
     <w:semiHidden/>
     <w:unhideWhenUsed/>
   </w:style>
-  <w:style w:type="table" w:default="1" w:styleId="Normaltabell">
+  <w:style w:type="table" w:default="1" w:styleId="TableNormal">
     <w:name w:val="Normal Table"/>
     <w:uiPriority w:val="99"/>
     <w:semiHidden/>
@@ -2757,15 +3490,15 @@
       </w:tblCellMar>
     </w:tblPr>
   </w:style>
-  <w:style w:type="numbering" w:default="1" w:styleId="Ingenlista">
+  <w:style w:type="numbering" w:default="1" w:styleId="NoList">
     <w:name w:val="No List"/>
     <w:uiPriority w:val="99"/>
     <w:semiHidden/>
     <w:unhideWhenUsed/>
   </w:style>
-  <w:style w:type="character" w:styleId="Kommentarsreferens">
+  <w:style w:type="character" w:styleId="CommentReference">
     <w:name w:val="annotation reference"/>
-    <w:basedOn w:val="Standardstycketypsnitt"/>
+    <w:basedOn w:val="DefaultParagraphFont"/>
     <w:uiPriority w:val="99"/>
     <w:semiHidden/>
     <w:unhideWhenUsed/>
@@ -2776,10 +3509,10 @@
       <w:szCs w:val="18"/>
     </w:rPr>
   </w:style>
-  <w:style w:type="character" w:customStyle="1" w:styleId="KommentarerChar">
-    <w:name w:val="Kommentarer Char"/>
-    <w:basedOn w:val="Standardstycketypsnitt"/>
-    <w:link w:val="Kommentarer"/>
+  <w:style w:type="character" w:customStyle="1" w:styleId="CommentTextChar">
+    <w:name w:val="Comment Text Char"/>
+    <w:basedOn w:val="DefaultParagraphFont"/>
+    <w:link w:val="CommentText"/>
     <w:uiPriority w:val="99"/>
     <w:qFormat/>
     <w:rsid w:val="007F6AC0"/>
@@ -2787,10 +3520,10 @@
       <w:rFonts w:ascii="Times New Roman" w:hAnsi="Times New Roman"/>
     </w:rPr>
   </w:style>
-  <w:style w:type="paragraph" w:styleId="Kommentarer">
+  <w:style w:type="paragraph" w:styleId="CommentText">
     <w:name w:val="annotation text"/>
     <w:basedOn w:val="Normal"/>
-    <w:link w:val="KommentarerChar"/>
+    <w:link w:val="CommentTextChar"/>
     <w:uiPriority w:val="99"/>
     <w:unhideWhenUsed/>
     <w:qFormat/>
@@ -2801,15 +3534,15 @@
   </w:style>
   <w:style w:type="character" w:customStyle="1" w:styleId="CommentTextChar1">
     <w:name w:val="Comment Text Char1"/>
-    <w:basedOn w:val="Standardstycketypsnitt"/>
+    <w:basedOn w:val="DefaultParagraphFont"/>
     <w:uiPriority w:val="99"/>
     <w:semiHidden/>
     <w:rsid w:val="007F6AC0"/>
   </w:style>
-  <w:style w:type="paragraph" w:styleId="Bubbeltext">
+  <w:style w:type="paragraph" w:styleId="BalloonText">
     <w:name w:val="Balloon Text"/>
     <w:basedOn w:val="Normal"/>
-    <w:link w:val="BubbeltextChar"/>
+    <w:link w:val="BalloonTextChar"/>
     <w:uiPriority w:val="99"/>
     <w:semiHidden/>
     <w:unhideWhenUsed/>
@@ -2820,10 +3553,10 @@
       <w:szCs w:val="18"/>
     </w:rPr>
   </w:style>
-  <w:style w:type="character" w:customStyle="1" w:styleId="BubbeltextChar">
-    <w:name w:val="Bubbeltext Char"/>
-    <w:basedOn w:val="Standardstycketypsnitt"/>
-    <w:link w:val="Bubbeltext"/>
+  <w:style w:type="character" w:customStyle="1" w:styleId="BalloonTextChar">
+    <w:name w:val="Balloon Text Char"/>
+    <w:basedOn w:val="DefaultParagraphFont"/>
+    <w:link w:val="BalloonText"/>
     <w:uiPriority w:val="99"/>
     <w:semiHidden/>
     <w:rsid w:val="007F6AC0"/>
@@ -2994,13 +3727,13 @@
     <w:name w:val="Normal"/>
     <w:qFormat/>
   </w:style>
-  <w:style w:type="character" w:default="1" w:styleId="Standardstycketypsnitt">
+  <w:style w:type="character" w:default="1" w:styleId="DefaultParagraphFont">
     <w:name w:val="Default Paragraph Font"/>
     <w:uiPriority w:val="1"/>
     <w:semiHidden/>
     <w:unhideWhenUsed/>
   </w:style>
-  <w:style w:type="table" w:default="1" w:styleId="Normaltabell">
+  <w:style w:type="table" w:default="1" w:styleId="TableNormal">
     <w:name w:val="Normal Table"/>
     <w:uiPriority w:val="99"/>
     <w:semiHidden/>
@@ -3015,15 +3748,15 @@
       </w:tblCellMar>
     </w:tblPr>
   </w:style>
-  <w:style w:type="numbering" w:default="1" w:styleId="Ingenlista">
+  <w:style w:type="numbering" w:default="1" w:styleId="NoList">
     <w:name w:val="No List"/>
     <w:uiPriority w:val="99"/>
     <w:semiHidden/>
     <w:unhideWhenUsed/>
   </w:style>
-  <w:style w:type="character" w:styleId="Kommentarsreferens">
+  <w:style w:type="character" w:styleId="CommentReference">
     <w:name w:val="annotation reference"/>
-    <w:basedOn w:val="Standardstycketypsnitt"/>
+    <w:basedOn w:val="DefaultParagraphFont"/>
     <w:uiPriority w:val="99"/>
     <w:semiHidden/>
     <w:unhideWhenUsed/>
@@ -3034,10 +3767,10 @@
       <w:szCs w:val="18"/>
     </w:rPr>
   </w:style>
-  <w:style w:type="character" w:customStyle="1" w:styleId="KommentarerChar">
-    <w:name w:val="Kommentarer Char"/>
-    <w:basedOn w:val="Standardstycketypsnitt"/>
-    <w:link w:val="Kommentarer"/>
+  <w:style w:type="character" w:customStyle="1" w:styleId="CommentTextChar">
+    <w:name w:val="Comment Text Char"/>
+    <w:basedOn w:val="DefaultParagraphFont"/>
+    <w:link w:val="CommentText"/>
     <w:uiPriority w:val="99"/>
     <w:qFormat/>
     <w:rsid w:val="007F6AC0"/>
@@ -3045,10 +3778,10 @@
       <w:rFonts w:ascii="Times New Roman" w:hAnsi="Times New Roman"/>
     </w:rPr>
   </w:style>
-  <w:style w:type="paragraph" w:styleId="Kommentarer">
+  <w:style w:type="paragraph" w:styleId="CommentText">
     <w:name w:val="annotation text"/>
     <w:basedOn w:val="Normal"/>
-    <w:link w:val="KommentarerChar"/>
+    <w:link w:val="CommentTextChar"/>
     <w:uiPriority w:val="99"/>
     <w:unhideWhenUsed/>
     <w:qFormat/>
@@ -3059,15 +3792,15 @@
   </w:style>
   <w:style w:type="character" w:customStyle="1" w:styleId="CommentTextChar1">
     <w:name w:val="Comment Text Char1"/>
-    <w:basedOn w:val="Standardstycketypsnitt"/>
+    <w:basedOn w:val="DefaultParagraphFont"/>
     <w:uiPriority w:val="99"/>
     <w:semiHidden/>
     <w:rsid w:val="007F6AC0"/>
   </w:style>
-  <w:style w:type="paragraph" w:styleId="Bubbeltext">
+  <w:style w:type="paragraph" w:styleId="BalloonText">
     <w:name w:val="Balloon Text"/>
     <w:basedOn w:val="Normal"/>
-    <w:link w:val="BubbeltextChar"/>
+    <w:link w:val="BalloonTextChar"/>
     <w:uiPriority w:val="99"/>
     <w:semiHidden/>
     <w:unhideWhenUsed/>
@@ -3078,10 +3811,10 @@
       <w:szCs w:val="18"/>
     </w:rPr>
   </w:style>
-  <w:style w:type="character" w:customStyle="1" w:styleId="BubbeltextChar">
-    <w:name w:val="Bubbeltext Char"/>
-    <w:basedOn w:val="Standardstycketypsnitt"/>
-    <w:link w:val="Bubbeltext"/>
+  <w:style w:type="character" w:customStyle="1" w:styleId="BalloonTextChar">
+    <w:name w:val="Balloon Text Char"/>
+    <w:basedOn w:val="DefaultParagraphFont"/>
+    <w:link w:val="BalloonText"/>
     <w:uiPriority w:val="99"/>
     <w:semiHidden/>
     <w:rsid w:val="007F6AC0"/>

</xml_diff>

<commit_message>
further changes in response
</commit_message>
<xml_diff>
--- a/respons_review1.docx
+++ b/respons_review1.docx
@@ -652,423 +652,649 @@
     <w:p>
       <w:pPr>
         <w:rPr>
-          <w:color w:val="FF0000"/>
-          <w:lang w:val="sv-SE"/>
-        </w:rPr>
-      </w:pPr>
+          <w:lang w:val="sv-SE"/>
+        </w:rPr>
+      </w:pPr>
+      <w:ins w:id="13" w:author="Jason Serviss" w:date="2018-11-22T09:58:00Z">
+        <w:r>
+          <w:rPr>
+            <w:lang w:val="sv-SE"/>
+          </w:rPr>
+          <w:t xml:space="preserve">Med tanken på de mål som finns med studien </w:t>
+        </w:r>
+      </w:ins>
+      <w:ins w:id="14" w:author="Jason Serviss" w:date="2018-11-22T09:59:00Z">
+        <w:r>
+          <w:rPr>
+            <w:lang w:val="sv-SE"/>
+          </w:rPr>
+          <w:t>”</w:t>
+        </w:r>
+      </w:ins>
+      <w:proofErr w:type="gramStart"/>
+      <w:ins w:id="15" w:author="Jason Serviss" w:date="2018-11-22T10:03:00Z">
+        <w:r>
+          <w:t>…</w:t>
+        </w:r>
+      </w:ins>
       <w:proofErr w:type="spellStart"/>
-      <w:r>
-        <w:rPr>
-          <w:color w:val="FF0000"/>
-          <w:lang w:val="sv-SE"/>
-        </w:rPr>
-        <w:t>Add</w:t>
-      </w:r>
+      <w:ins w:id="16" w:author="Jason Serviss" w:date="2018-11-22T09:59:00Z">
+        <w:r>
+          <w:t>undersöka</w:t>
+        </w:r>
+        <w:proofErr w:type="spellEnd"/>
+        <w:proofErr w:type="gramEnd"/>
+        <w:r>
+          <w:t xml:space="preserve"> </w:t>
+        </w:r>
+        <w:proofErr w:type="spellStart"/>
+        <w:r>
+          <w:t>vilken</w:t>
+        </w:r>
+        <w:proofErr w:type="spellEnd"/>
+        <w:r>
+          <w:t xml:space="preserve"> </w:t>
+        </w:r>
+        <w:proofErr w:type="spellStart"/>
+        <w:r>
+          <w:t>pedagogisk</w:t>
+        </w:r>
+        <w:proofErr w:type="spellEnd"/>
+        <w:r>
+          <w:t xml:space="preserve"> </w:t>
+        </w:r>
+        <w:proofErr w:type="spellStart"/>
+        <w:r>
+          <w:t>modell</w:t>
+        </w:r>
+        <w:proofErr w:type="spellEnd"/>
+        <w:r>
+          <w:rPr>
+            <w:rPrChange w:id="17" w:author="Jason Serviss" w:date="2018-11-22T10:05:00Z">
+              <w:rPr/>
+            </w:rPrChange>
+          </w:rPr>
+          <w:t xml:space="preserve"> </w:t>
+        </w:r>
+        <w:proofErr w:type="spellStart"/>
+        <w:r>
+          <w:rPr>
+            <w:rPrChange w:id="18" w:author="Jason Serviss" w:date="2018-11-22T10:05:00Z">
+              <w:rPr/>
+            </w:rPrChange>
+          </w:rPr>
+          <w:t>som</w:t>
+        </w:r>
+        <w:proofErr w:type="spellEnd"/>
+        <w:r>
+          <w:rPr>
+            <w:rPrChange w:id="19" w:author="Jason Serviss" w:date="2018-11-22T10:05:00Z">
+              <w:rPr/>
+            </w:rPrChange>
+          </w:rPr>
+          <w:t xml:space="preserve"> </w:t>
+        </w:r>
+        <w:proofErr w:type="spellStart"/>
+        <w:r>
+          <w:rPr>
+            <w:rPrChange w:id="20" w:author="Jason Serviss" w:date="2018-11-22T10:05:00Z">
+              <w:rPr/>
+            </w:rPrChange>
+          </w:rPr>
+          <w:t>lämpar</w:t>
+        </w:r>
+        <w:proofErr w:type="spellEnd"/>
+        <w:r>
+          <w:rPr>
+            <w:rPrChange w:id="21" w:author="Jason Serviss" w:date="2018-11-22T10:05:00Z">
+              <w:rPr/>
+            </w:rPrChange>
+          </w:rPr>
+          <w:t xml:space="preserve"> sig </w:t>
+        </w:r>
+        <w:proofErr w:type="spellStart"/>
+        <w:r>
+          <w:rPr>
+            <w:rPrChange w:id="22" w:author="Jason Serviss" w:date="2018-11-22T10:05:00Z">
+              <w:rPr/>
+            </w:rPrChange>
+          </w:rPr>
+          <w:t>i</w:t>
+        </w:r>
+        <w:proofErr w:type="spellEnd"/>
+        <w:r>
+          <w:rPr>
+            <w:rPrChange w:id="23" w:author="Jason Serviss" w:date="2018-11-22T10:05:00Z">
+              <w:rPr/>
+            </w:rPrChange>
+          </w:rPr>
+          <w:t xml:space="preserve"> </w:t>
+        </w:r>
+        <w:proofErr w:type="spellStart"/>
+        <w:r>
+          <w:rPr>
+            <w:rPrChange w:id="24" w:author="Jason Serviss" w:date="2018-11-22T10:05:00Z">
+              <w:rPr/>
+            </w:rPrChange>
+          </w:rPr>
+          <w:t>företagets</w:t>
+        </w:r>
+      </w:ins>
       <w:proofErr w:type="spellEnd"/>
-      <w:r>
-        <w:rPr>
-          <w:color w:val="FF0000"/>
-          <w:lang w:val="sv-SE"/>
+      <w:ins w:id="25" w:author="Jason Serviss" w:date="2018-11-22T10:03:00Z">
+        <w:r>
+          <w:rPr>
+            <w:rPrChange w:id="26" w:author="Jason Serviss" w:date="2018-11-22T10:05:00Z">
+              <w:rPr/>
+            </w:rPrChange>
+          </w:rPr>
+          <w:t xml:space="preserve"> (Grade</w:t>
+        </w:r>
+      </w:ins>
+      <w:ins w:id="27" w:author="Jason Serviss" w:date="2018-11-22T10:04:00Z">
+        <w:r>
+          <w:rPr>
+            <w:rPrChange w:id="28" w:author="Jason Serviss" w:date="2018-11-22T10:05:00Z">
+              <w:rPr/>
+            </w:rPrChange>
+          </w:rPr>
+          <w:t>s</w:t>
+        </w:r>
+      </w:ins>
+      <w:ins w:id="29" w:author="Jason Serviss" w:date="2018-11-22T10:03:00Z">
+        <w:r>
+          <w:rPr>
+            <w:rPrChange w:id="30" w:author="Jason Serviss" w:date="2018-11-22T10:05:00Z">
+              <w:rPr/>
+            </w:rPrChange>
+          </w:rPr>
+          <w:t>)</w:t>
+        </w:r>
+      </w:ins>
+      <w:ins w:id="31" w:author="Jason Serviss" w:date="2018-11-22T09:59:00Z">
+        <w:r>
+          <w:rPr>
+            <w:rPrChange w:id="32" w:author="Jason Serviss" w:date="2018-11-22T10:05:00Z">
+              <w:rPr/>
+            </w:rPrChange>
+          </w:rPr>
+          <w:t xml:space="preserve"> </w:t>
+        </w:r>
+        <w:proofErr w:type="spellStart"/>
+        <w:r>
+          <w:rPr>
+            <w:rPrChange w:id="33" w:author="Jason Serviss" w:date="2018-11-22T10:05:00Z">
+              <w:rPr/>
+            </w:rPrChange>
+          </w:rPr>
+          <w:t>befintliga</w:t>
+        </w:r>
+        <w:proofErr w:type="spellEnd"/>
+        <w:r>
+          <w:rPr>
+            <w:rPrChange w:id="34" w:author="Jason Serviss" w:date="2018-11-22T10:05:00Z">
+              <w:rPr/>
+            </w:rPrChange>
+          </w:rPr>
+          <w:t xml:space="preserve"> </w:t>
+        </w:r>
+        <w:proofErr w:type="spellStart"/>
+        <w:r>
+          <w:rPr>
+            <w:rPrChange w:id="35" w:author="Jason Serviss" w:date="2018-11-22T10:05:00Z">
+              <w:rPr/>
+            </w:rPrChange>
+          </w:rPr>
+          <w:t>pedagogiska</w:t>
+        </w:r>
+        <w:proofErr w:type="spellEnd"/>
+        <w:r>
+          <w:rPr>
+            <w:rPrChange w:id="36" w:author="Jason Serviss" w:date="2018-11-22T10:05:00Z">
+              <w:rPr/>
+            </w:rPrChange>
+          </w:rPr>
+          <w:t xml:space="preserve"> </w:t>
+        </w:r>
+        <w:proofErr w:type="spellStart"/>
+        <w:r>
+          <w:rPr>
+            <w:rPrChange w:id="37" w:author="Jason Serviss" w:date="2018-11-22T10:05:00Z">
+              <w:rPr/>
+            </w:rPrChange>
+          </w:rPr>
+          <w:t>riktlinjer</w:t>
+        </w:r>
+        <w:proofErr w:type="spellEnd"/>
+        <w:r>
+          <w:rPr>
+            <w:rPrChange w:id="38" w:author="Jason Serviss" w:date="2018-11-22T10:05:00Z">
+              <w:rPr/>
+            </w:rPrChange>
+          </w:rPr>
+          <w:t xml:space="preserve"> </w:t>
+        </w:r>
+        <w:proofErr w:type="spellStart"/>
+        <w:r>
+          <w:rPr>
+            <w:rPrChange w:id="39" w:author="Jason Serviss" w:date="2018-11-22T10:05:00Z">
+              <w:rPr/>
+            </w:rPrChange>
+          </w:rPr>
+          <w:t>och</w:t>
+        </w:r>
+        <w:proofErr w:type="spellEnd"/>
+        <w:r>
+          <w:rPr>
+            <w:rPrChange w:id="40" w:author="Jason Serviss" w:date="2018-11-22T10:05:00Z">
+              <w:rPr/>
+            </w:rPrChange>
+          </w:rPr>
+          <w:t xml:space="preserve"> </w:t>
+        </w:r>
+        <w:proofErr w:type="spellStart"/>
+        <w:r>
+          <w:rPr>
+            <w:rPrChange w:id="41" w:author="Jason Serviss" w:date="2018-11-22T10:05:00Z">
+              <w:rPr/>
+            </w:rPrChange>
+          </w:rPr>
+          <w:t>kundbas</w:t>
+        </w:r>
+        <w:proofErr w:type="spellEnd"/>
+        <w:r>
+          <w:rPr>
+            <w:rPrChange w:id="42" w:author="Jason Serviss" w:date="2018-11-22T10:05:00Z">
+              <w:rPr/>
+            </w:rPrChange>
+          </w:rPr>
+          <w:t xml:space="preserve">, </w:t>
+        </w:r>
+        <w:proofErr w:type="spellStart"/>
+        <w:r>
+          <w:rPr>
+            <w:rPrChange w:id="43" w:author="Jason Serviss" w:date="2018-11-22T10:05:00Z">
+              <w:rPr/>
+            </w:rPrChange>
+          </w:rPr>
+          <w:t>vilket</w:t>
+        </w:r>
+        <w:proofErr w:type="spellEnd"/>
+        <w:r>
+          <w:rPr>
+            <w:rPrChange w:id="44" w:author="Jason Serviss" w:date="2018-11-22T10:05:00Z">
+              <w:rPr/>
+            </w:rPrChange>
+          </w:rPr>
+          <w:t xml:space="preserve"> </w:t>
+        </w:r>
+        <w:proofErr w:type="spellStart"/>
+        <w:r>
+          <w:rPr>
+            <w:rPrChange w:id="45" w:author="Jason Serviss" w:date="2018-11-22T10:05:00Z">
+              <w:rPr/>
+            </w:rPrChange>
+          </w:rPr>
+          <w:t>i</w:t>
+        </w:r>
+        <w:proofErr w:type="spellEnd"/>
+        <w:r>
+          <w:rPr>
+            <w:rPrChange w:id="46" w:author="Jason Serviss" w:date="2018-11-22T10:05:00Z">
+              <w:rPr/>
+            </w:rPrChange>
+          </w:rPr>
+          <w:t xml:space="preserve"> </w:t>
+        </w:r>
+        <w:proofErr w:type="spellStart"/>
+        <w:r>
+          <w:rPr>
+            <w:rPrChange w:id="47" w:author="Jason Serviss" w:date="2018-11-22T10:05:00Z">
+              <w:rPr/>
+            </w:rPrChange>
+          </w:rPr>
+          <w:t>framtiden</w:t>
+        </w:r>
+        <w:proofErr w:type="spellEnd"/>
+        <w:r>
+          <w:rPr>
+            <w:rPrChange w:id="48" w:author="Jason Serviss" w:date="2018-11-22T10:05:00Z">
+              <w:rPr/>
+            </w:rPrChange>
+          </w:rPr>
+          <w:t xml:space="preserve"> </w:t>
+        </w:r>
+        <w:proofErr w:type="spellStart"/>
+        <w:r>
+          <w:rPr>
+            <w:rPrChange w:id="49" w:author="Jason Serviss" w:date="2018-11-22T10:05:00Z">
+              <w:rPr/>
+            </w:rPrChange>
+          </w:rPr>
+          <w:t>skulle</w:t>
+        </w:r>
+        <w:proofErr w:type="spellEnd"/>
+        <w:r>
+          <w:rPr>
+            <w:rPrChange w:id="50" w:author="Jason Serviss" w:date="2018-11-22T10:05:00Z">
+              <w:rPr/>
+            </w:rPrChange>
+          </w:rPr>
+          <w:t xml:space="preserve"> </w:t>
+        </w:r>
+        <w:proofErr w:type="spellStart"/>
+        <w:r>
+          <w:rPr>
+            <w:rPrChange w:id="51" w:author="Jason Serviss" w:date="2018-11-22T10:05:00Z">
+              <w:rPr/>
+            </w:rPrChange>
+          </w:rPr>
+          <w:t>kunna</w:t>
+        </w:r>
+        <w:proofErr w:type="spellEnd"/>
+        <w:r>
+          <w:rPr>
+            <w:rPrChange w:id="52" w:author="Jason Serviss" w:date="2018-11-22T10:05:00Z">
+              <w:rPr/>
+            </w:rPrChange>
+          </w:rPr>
+          <w:t xml:space="preserve"> </w:t>
+        </w:r>
+        <w:proofErr w:type="spellStart"/>
+        <w:r>
+          <w:rPr>
+            <w:rPrChange w:id="53" w:author="Jason Serviss" w:date="2018-11-22T10:05:00Z">
+              <w:rPr/>
+            </w:rPrChange>
+          </w:rPr>
+          <w:t>bli</w:t>
+        </w:r>
+        <w:proofErr w:type="spellEnd"/>
+        <w:r>
+          <w:rPr>
+            <w:rPrChange w:id="54" w:author="Jason Serviss" w:date="2018-11-22T10:05:00Z">
+              <w:rPr/>
+            </w:rPrChange>
+          </w:rPr>
+          <w:t xml:space="preserve"> </w:t>
+        </w:r>
+        <w:proofErr w:type="spellStart"/>
+        <w:r>
+          <w:rPr>
+            <w:rPrChange w:id="55" w:author="Jason Serviss" w:date="2018-11-22T10:05:00Z">
+              <w:rPr/>
+            </w:rPrChange>
+          </w:rPr>
+          <w:t>implementerat</w:t>
+        </w:r>
+        <w:proofErr w:type="spellEnd"/>
+        <w:r>
+          <w:rPr>
+            <w:rPrChange w:id="56" w:author="Jason Serviss" w:date="2018-11-22T10:05:00Z">
+              <w:rPr/>
+            </w:rPrChange>
+          </w:rPr>
+          <w:t xml:space="preserve"> </w:t>
+        </w:r>
+        <w:proofErr w:type="spellStart"/>
+        <w:r>
+          <w:rPr>
+            <w:rPrChange w:id="57" w:author="Jason Serviss" w:date="2018-11-22T10:05:00Z">
+              <w:rPr/>
+            </w:rPrChange>
+          </w:rPr>
+          <w:t>i</w:t>
+        </w:r>
+        <w:proofErr w:type="spellEnd"/>
+        <w:r>
+          <w:rPr>
+            <w:rPrChange w:id="58" w:author="Jason Serviss" w:date="2018-11-22T10:05:00Z">
+              <w:rPr/>
+            </w:rPrChange>
+          </w:rPr>
+          <w:t xml:space="preserve"> Grade</w:t>
+        </w:r>
+        <w:r>
+          <w:rPr>
+            <w:lang w:val="sv-SE"/>
+          </w:rPr>
+          <w:t>” och ”</w:t>
+        </w:r>
+        <w:proofErr w:type="spellStart"/>
+        <w:r>
+          <w:t>förstå</w:t>
+        </w:r>
+        <w:proofErr w:type="spellEnd"/>
+        <w:r>
+          <w:t xml:space="preserve"> </w:t>
+        </w:r>
+        <w:proofErr w:type="spellStart"/>
+        <w:r>
+          <w:t>vilka</w:t>
+        </w:r>
+        <w:proofErr w:type="spellEnd"/>
+        <w:r>
+          <w:t xml:space="preserve"> </w:t>
+        </w:r>
+        <w:proofErr w:type="spellStart"/>
+        <w:r>
+          <w:t>för</w:t>
+        </w:r>
+        <w:proofErr w:type="spellEnd"/>
+        <w:r>
+          <w:t xml:space="preserve">- </w:t>
+        </w:r>
+        <w:proofErr w:type="spellStart"/>
+        <w:r>
+          <w:t>och</w:t>
+        </w:r>
+        <w:proofErr w:type="spellEnd"/>
+        <w:r>
+          <w:t xml:space="preserve"> </w:t>
+        </w:r>
+        <w:proofErr w:type="spellStart"/>
+        <w:r>
+          <w:t>nackdelar</w:t>
+        </w:r>
+        <w:proofErr w:type="spellEnd"/>
+        <w:r>
+          <w:rPr>
+            <w:rPrChange w:id="59" w:author="Jason Serviss" w:date="2018-11-22T10:05:00Z">
+              <w:rPr/>
+            </w:rPrChange>
+          </w:rPr>
+          <w:t xml:space="preserve"> </w:t>
+        </w:r>
+        <w:proofErr w:type="spellStart"/>
+        <w:r>
+          <w:rPr>
+            <w:rPrChange w:id="60" w:author="Jason Serviss" w:date="2018-11-22T10:05:00Z">
+              <w:rPr/>
+            </w:rPrChange>
+          </w:rPr>
+          <w:t>som</w:t>
+        </w:r>
+        <w:proofErr w:type="spellEnd"/>
+        <w:r>
+          <w:rPr>
+            <w:rPrChange w:id="61" w:author="Jason Serviss" w:date="2018-11-22T10:05:00Z">
+              <w:rPr/>
+            </w:rPrChange>
+          </w:rPr>
+          <w:t xml:space="preserve"> </w:t>
+        </w:r>
+        <w:proofErr w:type="spellStart"/>
+        <w:r>
+          <w:rPr>
+            <w:rPrChange w:id="62" w:author="Jason Serviss" w:date="2018-11-22T10:05:00Z">
+              <w:rPr/>
+            </w:rPrChange>
+          </w:rPr>
+          <w:t>kan</w:t>
+        </w:r>
+        <w:proofErr w:type="spellEnd"/>
+        <w:r>
+          <w:rPr>
+            <w:rPrChange w:id="63" w:author="Jason Serviss" w:date="2018-11-22T10:05:00Z">
+              <w:rPr/>
+            </w:rPrChange>
+          </w:rPr>
+          <w:t xml:space="preserve"> </w:t>
+        </w:r>
+        <w:proofErr w:type="spellStart"/>
+        <w:r>
+          <w:rPr>
+            <w:rPrChange w:id="64" w:author="Jason Serviss" w:date="2018-11-22T10:05:00Z">
+              <w:rPr/>
+            </w:rPrChange>
+          </w:rPr>
+          <w:t>finnas</w:t>
+        </w:r>
+        <w:proofErr w:type="spellEnd"/>
+        <w:r>
+          <w:rPr>
+            <w:rPrChange w:id="65" w:author="Jason Serviss" w:date="2018-11-22T10:05:00Z">
+              <w:rPr/>
+            </w:rPrChange>
+          </w:rPr>
+          <w:t xml:space="preserve"> </w:t>
+        </w:r>
+        <w:proofErr w:type="spellStart"/>
+        <w:r>
+          <w:rPr>
+            <w:rPrChange w:id="66" w:author="Jason Serviss" w:date="2018-11-22T10:05:00Z">
+              <w:rPr/>
+            </w:rPrChange>
+          </w:rPr>
+          <w:t>i</w:t>
+        </w:r>
+        <w:proofErr w:type="spellEnd"/>
+        <w:r>
+          <w:rPr>
+            <w:rPrChange w:id="67" w:author="Jason Serviss" w:date="2018-11-22T10:05:00Z">
+              <w:rPr/>
+            </w:rPrChange>
+          </w:rPr>
+          <w:t xml:space="preserve"> Grades </w:t>
+        </w:r>
+        <w:proofErr w:type="spellStart"/>
+        <w:r>
+          <w:rPr>
+            <w:rPrChange w:id="68" w:author="Jason Serviss" w:date="2018-11-22T10:05:00Z">
+              <w:rPr/>
+            </w:rPrChange>
+          </w:rPr>
+          <w:t>nuvarande</w:t>
+        </w:r>
+        <w:proofErr w:type="spellEnd"/>
+        <w:r>
+          <w:rPr>
+            <w:rPrChange w:id="69" w:author="Jason Serviss" w:date="2018-11-22T10:05:00Z">
+              <w:rPr/>
+            </w:rPrChange>
+          </w:rPr>
+          <w:t xml:space="preserve"> </w:t>
+        </w:r>
+        <w:proofErr w:type="spellStart"/>
+        <w:r>
+          <w:rPr>
+            <w:rPrChange w:id="70" w:author="Jason Serviss" w:date="2018-11-22T10:05:00Z">
+              <w:rPr/>
+            </w:rPrChange>
+          </w:rPr>
+          <w:t>pedagogiska</w:t>
+        </w:r>
+        <w:proofErr w:type="spellEnd"/>
+        <w:r>
+          <w:rPr>
+            <w:rPrChange w:id="71" w:author="Jason Serviss" w:date="2018-11-22T10:05:00Z">
+              <w:rPr/>
+            </w:rPrChange>
+          </w:rPr>
+          <w:t xml:space="preserve"> </w:t>
+        </w:r>
+        <w:proofErr w:type="spellStart"/>
+        <w:r>
+          <w:rPr>
+            <w:rPrChange w:id="72" w:author="Jason Serviss" w:date="2018-11-22T10:05:00Z">
+              <w:rPr/>
+            </w:rPrChange>
+          </w:rPr>
+          <w:t>riktlinjer</w:t>
+        </w:r>
+        <w:proofErr w:type="spellEnd"/>
+        <w:r>
+          <w:rPr>
+            <w:lang w:val="sv-SE"/>
+          </w:rPr>
+          <w:t>”</w:t>
+        </w:r>
+      </w:ins>
+      <w:ins w:id="73" w:author="Jason Serviss" w:date="2018-11-22T10:04:00Z">
+        <w:r>
+          <w:rPr>
+            <w:lang w:val="sv-SE"/>
+          </w:rPr>
+          <w:t xml:space="preserve"> så tvekar jag att en mer djupgående beskrivning av de olika perspektiv/modeller behövs för att förstå studien.</w:t>
+        </w:r>
+      </w:ins>
+    </w:p>
+    <w:p>
+      <w:pPr>
+        <w:rPr>
+          <w:lang w:val="sv-SE"/>
+          <w:rPrChange w:id="74" w:author="Jason Serviss" w:date="2018-11-22T10:05:00Z">
+            <w:rPr>
+              <w:lang w:val="sv-SE"/>
+            </w:rPr>
+          </w:rPrChange>
+        </w:rPr>
+      </w:pPr>
+      <w:r>
+        <w:rPr>
+          <w:lang w:val="sv-SE"/>
+          <w:rPrChange w:id="75" w:author="Jason Serviss" w:date="2018-11-22T10:05:00Z">
+            <w:rPr>
+              <w:lang w:val="sv-SE"/>
+            </w:rPr>
+          </w:rPrChange>
         </w:rPr>
         <w:t xml:space="preserve"> </w:t>
       </w:r>
-      <w:proofErr w:type="spellStart"/>
-      <w:r>
-        <w:rPr>
-          <w:color w:val="FF0000"/>
-          <w:lang w:val="sv-SE"/>
-        </w:rPr>
-        <w:t>something</w:t>
-      </w:r>
-      <w:proofErr w:type="spellEnd"/>
-      <w:r>
-        <w:rPr>
-          <w:color w:val="FF0000"/>
-          <w:lang w:val="sv-SE"/>
-        </w:rPr>
-        <w:t xml:space="preserve"> </w:t>
-      </w:r>
-      <w:proofErr w:type="spellStart"/>
-      <w:r>
-        <w:rPr>
-          <w:color w:val="FF0000"/>
-          <w:lang w:val="sv-SE"/>
-        </w:rPr>
-        <w:t>here</w:t>
-      </w:r>
-      <w:proofErr w:type="spellEnd"/>
-      <w:r>
-        <w:rPr>
-          <w:color w:val="FF0000"/>
-          <w:lang w:val="sv-SE"/>
-        </w:rPr>
-        <w:t xml:space="preserve"> </w:t>
-      </w:r>
-      <w:proofErr w:type="spellStart"/>
-      <w:r>
-        <w:rPr>
-          <w:color w:val="FF0000"/>
-          <w:lang w:val="sv-SE"/>
-        </w:rPr>
-        <w:t>about</w:t>
-      </w:r>
-      <w:proofErr w:type="spellEnd"/>
-      <w:r>
-        <w:rPr>
-          <w:color w:val="FF0000"/>
-          <w:lang w:val="sv-SE"/>
-        </w:rPr>
-        <w:t xml:space="preserve"> the lack </w:t>
-      </w:r>
-      <w:proofErr w:type="spellStart"/>
-      <w:r>
-        <w:rPr>
-          <w:color w:val="FF0000"/>
-          <w:lang w:val="sv-SE"/>
-        </w:rPr>
-        <w:t>of</w:t>
-      </w:r>
-      <w:proofErr w:type="spellEnd"/>
-      <w:r>
-        <w:rPr>
-          <w:color w:val="FF0000"/>
-          <w:lang w:val="sv-SE"/>
-        </w:rPr>
-        <w:t xml:space="preserve"> a </w:t>
-      </w:r>
-      <w:proofErr w:type="spellStart"/>
-      <w:r>
-        <w:rPr>
-          <w:color w:val="FF0000"/>
-          <w:lang w:val="sv-SE"/>
-        </w:rPr>
-        <w:t>need</w:t>
-      </w:r>
-      <w:proofErr w:type="spellEnd"/>
-      <w:r>
-        <w:rPr>
-          <w:color w:val="FF0000"/>
-          <w:lang w:val="sv-SE"/>
-        </w:rPr>
-        <w:t xml:space="preserve"> for a </w:t>
-      </w:r>
-      <w:proofErr w:type="spellStart"/>
-      <w:r>
-        <w:rPr>
-          <w:color w:val="FF0000"/>
-          <w:lang w:val="sv-SE"/>
-        </w:rPr>
-        <w:t>deep</w:t>
-      </w:r>
-      <w:proofErr w:type="spellEnd"/>
-      <w:r>
-        <w:rPr>
-          <w:color w:val="FF0000"/>
-          <w:lang w:val="sv-SE"/>
-        </w:rPr>
-        <w:t xml:space="preserve"> </w:t>
-      </w:r>
-      <w:proofErr w:type="spellStart"/>
-      <w:r>
-        <w:rPr>
-          <w:color w:val="FF0000"/>
-          <w:lang w:val="sv-SE"/>
-        </w:rPr>
-        <w:t>description</w:t>
-      </w:r>
-      <w:proofErr w:type="spellEnd"/>
-      <w:r>
-        <w:rPr>
-          <w:color w:val="FF0000"/>
-          <w:lang w:val="sv-SE"/>
-        </w:rPr>
-        <w:t xml:space="preserve"> </w:t>
-      </w:r>
-      <w:proofErr w:type="spellStart"/>
-      <w:r>
-        <w:rPr>
-          <w:color w:val="FF0000"/>
-          <w:lang w:val="sv-SE"/>
-        </w:rPr>
-        <w:t>of</w:t>
-      </w:r>
-      <w:proofErr w:type="spellEnd"/>
-      <w:r>
-        <w:rPr>
-          <w:color w:val="FF0000"/>
-          <w:lang w:val="sv-SE"/>
-        </w:rPr>
-        <w:t xml:space="preserve"> the </w:t>
-      </w:r>
-      <w:proofErr w:type="spellStart"/>
-      <w:r>
-        <w:rPr>
-          <w:color w:val="FF0000"/>
-          <w:lang w:val="sv-SE"/>
-        </w:rPr>
-        <w:t>perspectives</w:t>
-      </w:r>
-      <w:proofErr w:type="spellEnd"/>
-      <w:r>
-        <w:rPr>
-          <w:color w:val="FF0000"/>
-          <w:lang w:val="sv-SE"/>
-        </w:rPr>
-        <w:t>/</w:t>
-      </w:r>
-      <w:proofErr w:type="spellStart"/>
-      <w:r>
-        <w:rPr>
-          <w:color w:val="FF0000"/>
-          <w:lang w:val="sv-SE"/>
-        </w:rPr>
-        <w:t>models</w:t>
-      </w:r>
-      <w:proofErr w:type="spellEnd"/>
-      <w:r>
-        <w:rPr>
-          <w:color w:val="FF0000"/>
-          <w:lang w:val="sv-SE"/>
-        </w:rPr>
-        <w:t xml:space="preserve"> for the </w:t>
-      </w:r>
-      <w:proofErr w:type="spellStart"/>
-      <w:r>
-        <w:rPr>
-          <w:color w:val="FF0000"/>
-          <w:lang w:val="sv-SE"/>
-        </w:rPr>
-        <w:t>reader</w:t>
-      </w:r>
-      <w:proofErr w:type="spellEnd"/>
-      <w:r>
-        <w:rPr>
-          <w:color w:val="FF0000"/>
-          <w:lang w:val="sv-SE"/>
-        </w:rPr>
-        <w:t xml:space="preserve"> </w:t>
-      </w:r>
-      <w:proofErr w:type="spellStart"/>
-      <w:r>
-        <w:rPr>
-          <w:color w:val="FF0000"/>
-          <w:lang w:val="sv-SE"/>
-        </w:rPr>
-        <w:t>to</w:t>
-      </w:r>
-      <w:proofErr w:type="spellEnd"/>
-      <w:r>
-        <w:rPr>
-          <w:color w:val="FF0000"/>
-          <w:lang w:val="sv-SE"/>
-        </w:rPr>
-        <w:t xml:space="preserve"> </w:t>
-      </w:r>
-      <w:proofErr w:type="spellStart"/>
-      <w:r>
-        <w:rPr>
-          <w:color w:val="FF0000"/>
-          <w:lang w:val="sv-SE"/>
-        </w:rPr>
-        <w:t>understand</w:t>
-      </w:r>
-      <w:proofErr w:type="spellEnd"/>
-      <w:r>
-        <w:rPr>
-          <w:color w:val="FF0000"/>
-          <w:lang w:val="sv-SE"/>
-        </w:rPr>
-        <w:t xml:space="preserve"> the </w:t>
-      </w:r>
-      <w:proofErr w:type="spellStart"/>
-      <w:r>
-        <w:rPr>
-          <w:color w:val="FF0000"/>
-          <w:lang w:val="sv-SE"/>
-        </w:rPr>
-        <w:t>results</w:t>
-      </w:r>
-      <w:proofErr w:type="spellEnd"/>
-      <w:r>
-        <w:rPr>
-          <w:color w:val="FF0000"/>
-          <w:lang w:val="sv-SE"/>
-        </w:rPr>
-        <w:t xml:space="preserve"> </w:t>
-      </w:r>
-      <w:proofErr w:type="spellStart"/>
-      <w:r>
-        <w:rPr>
-          <w:color w:val="FF0000"/>
-          <w:lang w:val="sv-SE"/>
-        </w:rPr>
-        <w:t>of</w:t>
-      </w:r>
-      <w:proofErr w:type="spellEnd"/>
-      <w:r>
-        <w:rPr>
-          <w:color w:val="FF0000"/>
-          <w:lang w:val="sv-SE"/>
-        </w:rPr>
-        <w:t xml:space="preserve"> the </w:t>
-      </w:r>
-      <w:proofErr w:type="spellStart"/>
-      <w:r>
-        <w:rPr>
-          <w:color w:val="FF0000"/>
-          <w:lang w:val="sv-SE"/>
-        </w:rPr>
-        <w:t>study</w:t>
-      </w:r>
-      <w:proofErr w:type="spellEnd"/>
-      <w:r>
-        <w:rPr>
-          <w:color w:val="FF0000"/>
-          <w:lang w:val="sv-SE"/>
-        </w:rPr>
-        <w:t>?</w:t>
-      </w:r>
-      <w:r>
-        <w:rPr>
-          <w:color w:val="FF0000"/>
-          <w:lang w:val="sv-SE"/>
-        </w:rPr>
-        <w:t xml:space="preserve"> </w:t>
-      </w:r>
-      <w:proofErr w:type="spellStart"/>
-      <w:r>
-        <w:rPr>
-          <w:color w:val="FF0000"/>
-          <w:lang w:val="sv-SE"/>
-        </w:rPr>
-        <w:t>Strengthen</w:t>
-      </w:r>
-      <w:proofErr w:type="spellEnd"/>
-      <w:r>
-        <w:rPr>
-          <w:color w:val="FF0000"/>
-          <w:lang w:val="sv-SE"/>
-        </w:rPr>
-        <w:t xml:space="preserve"> </w:t>
-      </w:r>
-      <w:proofErr w:type="spellStart"/>
-      <w:r>
-        <w:rPr>
-          <w:color w:val="FF0000"/>
-          <w:lang w:val="sv-SE"/>
-        </w:rPr>
-        <w:t>this</w:t>
-      </w:r>
-      <w:proofErr w:type="spellEnd"/>
-      <w:r>
-        <w:rPr>
-          <w:color w:val="FF0000"/>
-          <w:lang w:val="sv-SE"/>
-        </w:rPr>
-        <w:t xml:space="preserve"> argument by </w:t>
-      </w:r>
-      <w:proofErr w:type="spellStart"/>
-      <w:r>
-        <w:rPr>
-          <w:color w:val="FF0000"/>
-          <w:lang w:val="sv-SE"/>
-        </w:rPr>
-        <w:t>citing</w:t>
-      </w:r>
-      <w:proofErr w:type="spellEnd"/>
-      <w:r>
-        <w:rPr>
-          <w:color w:val="FF0000"/>
-          <w:lang w:val="sv-SE"/>
-        </w:rPr>
-        <w:t xml:space="preserve"> the </w:t>
-      </w:r>
-      <w:proofErr w:type="spellStart"/>
-      <w:r>
-        <w:rPr>
-          <w:color w:val="FF0000"/>
-          <w:lang w:val="sv-SE"/>
-        </w:rPr>
-        <w:t>goals</w:t>
-      </w:r>
-      <w:proofErr w:type="spellEnd"/>
-      <w:r>
-        <w:rPr>
-          <w:color w:val="FF0000"/>
-          <w:lang w:val="sv-SE"/>
-        </w:rPr>
-        <w:t xml:space="preserve"> </w:t>
-      </w:r>
-      <w:proofErr w:type="spellStart"/>
-      <w:r>
-        <w:rPr>
-          <w:color w:val="FF0000"/>
-          <w:lang w:val="sv-SE"/>
-        </w:rPr>
-        <w:t>of</w:t>
-      </w:r>
-      <w:proofErr w:type="spellEnd"/>
-      <w:r>
-        <w:rPr>
-          <w:color w:val="FF0000"/>
-          <w:lang w:val="sv-SE"/>
-        </w:rPr>
-        <w:t xml:space="preserve"> the </w:t>
-      </w:r>
-      <w:proofErr w:type="spellStart"/>
-      <w:r>
-        <w:rPr>
-          <w:color w:val="FF0000"/>
-          <w:lang w:val="sv-SE"/>
-        </w:rPr>
-        <w:t>study</w:t>
-      </w:r>
-      <w:proofErr w:type="spellEnd"/>
-      <w:r>
-        <w:rPr>
-          <w:color w:val="FF0000"/>
-          <w:lang w:val="sv-SE"/>
-        </w:rPr>
-        <w:t>.</w:t>
-      </w:r>
-    </w:p>
-    <w:p>
-      <w:pPr>
-        <w:rPr>
-          <w:lang w:val="sv-SE"/>
-        </w:rPr>
-      </w:pPr>
-    </w:p>
-    <w:p>
-      <w:pPr>
-        <w:rPr>
-          <w:lang w:val="sv-SE"/>
-        </w:rPr>
-      </w:pPr>
-      <w:r>
-        <w:rPr>
-          <w:lang w:val="sv-SE"/>
-        </w:rPr>
-        <w:t xml:space="preserve"> </w:t>
-      </w:r>
-    </w:p>
-    <w:p>
-      <w:pPr>
-        <w:rPr>
-          <w:lang w:val="sv-SE"/>
-        </w:rPr>
-      </w:pPr>
-      <w:r>
-        <w:rPr>
-          <w:lang w:val="sv-SE"/>
+    </w:p>
+    <w:p>
+      <w:pPr>
+        <w:rPr>
+          <w:lang w:val="sv-SE"/>
+        </w:rPr>
+      </w:pPr>
+      <w:r>
+        <w:rPr>
+          <w:lang w:val="sv-SE"/>
+          <w:rPrChange w:id="76" w:author="Jason Serviss" w:date="2018-11-22T10:05:00Z">
+            <w:rPr>
+              <w:lang w:val="sv-SE"/>
+            </w:rPr>
+          </w:rPrChange>
         </w:rPr>
         <w:t>Jag vill notera att mycket av de beskrivningarna av perspektiv och modeller kommer direkt från</w:t>
       </w:r>
       <w:r>
         <w:rPr>
           <w:lang w:val="sv-SE"/>
-        </w:rPr>
-        <w:t xml:space="preserve"> den citerade källan. Till exempel,</w:t>
+          <w:rPrChange w:id="77" w:author="Jason Serviss" w:date="2018-11-22T10:05:00Z">
+            <w:rPr>
+              <w:lang w:val="sv-SE"/>
+            </w:rPr>
+          </w:rPrChange>
+        </w:rPr>
+        <w:t xml:space="preserve"> den citerade källan. Till exempel</w:t>
+      </w:r>
+      <w:r>
+        <w:rPr>
+          <w:lang w:val="sv-SE"/>
+        </w:rPr>
+        <w:t>,</w:t>
       </w:r>
       <w:r>
         <w:rPr>
@@ -1583,7 +1809,7 @@
           <w:tab w:val="left" w:pos="1134"/>
         </w:tabs>
         <w:rPr>
-          <w:ins w:id="13" w:author="Jason Serviss" w:date="2018-11-22T08:56:00Z"/>
+          <w:ins w:id="78" w:author="Jason Serviss" w:date="2018-11-22T08:56:00Z"/>
           <w:lang w:val="sv-SE"/>
         </w:rPr>
       </w:pPr>
@@ -1725,7 +1951,7 @@
     <w:p>
       <w:pPr>
         <w:rPr>
-          <w:ins w:id="14" w:author="Jason Serviss" w:date="2018-11-22T08:56:00Z"/>
+          <w:ins w:id="79" w:author="Jason Serviss" w:date="2018-11-22T08:56:00Z"/>
           <w:lang w:val="sv-SE"/>
         </w:rPr>
       </w:pPr>
@@ -1832,7 +2058,7 @@
     <w:p>
       <w:pPr>
         <w:rPr>
-          <w:ins w:id="15" w:author="Jason Serviss" w:date="2018-11-22T08:57:00Z"/>
+          <w:ins w:id="80" w:author="Jason Serviss" w:date="2018-11-22T08:57:00Z"/>
           <w:lang w:val="sv-SE"/>
         </w:rPr>
       </w:pPr>
@@ -1974,7 +2200,7 @@
     <w:p>
       <w:pPr>
         <w:rPr>
-          <w:ins w:id="16" w:author="Jason Serviss" w:date="2018-11-22T08:57:00Z"/>
+          <w:ins w:id="81" w:author="Jason Serviss" w:date="2018-11-22T08:57:00Z"/>
           <w:lang w:val="sv-SE"/>
         </w:rPr>
       </w:pPr>
@@ -1991,8 +2217,6 @@
           <w:lang w:val="sv-SE"/>
         </w:rPr>
       </w:pPr>
-      <w:bookmarkStart w:id="17" w:name="_GoBack"/>
-      <w:bookmarkEnd w:id="17"/>
       <w:r>
         <w:rPr>
           <w:lang w:val="sv-SE"/>
@@ -2401,14 +2625,34 @@
         </w:rPr>
         <w:t xml:space="preserve"> information står i </w:t>
       </w:r>
-      <w:proofErr w:type="spellStart"/>
-      <w:r>
-        <w:rPr>
-          <w:lang w:val="sv-SE"/>
-        </w:rPr>
-        <w:t>edn</w:t>
-      </w:r>
-      <w:proofErr w:type="spellEnd"/>
+      <w:ins w:id="82" w:author="Jason Serviss" w:date="2018-11-22T08:57:00Z">
+        <w:r>
+          <w:rPr>
+            <w:lang w:val="sv-SE"/>
+          </w:rPr>
+          <w:t>d</w:t>
+        </w:r>
+      </w:ins>
+      <w:r>
+        <w:rPr>
+          <w:lang w:val="sv-SE"/>
+        </w:rPr>
+        <w:t>e</w:t>
+      </w:r>
+      <w:del w:id="83" w:author="Jason Serviss" w:date="2018-11-22T08:57:00Z">
+        <w:r>
+          <w:rPr>
+            <w:lang w:val="sv-SE"/>
+          </w:rPr>
+          <w:delText>d</w:delText>
+        </w:r>
+      </w:del>
+      <w:r>
+        <w:rPr>
+          <w:lang w:val="sv-SE"/>
+        </w:rPr>
+        <w:t>n</w:t>
+      </w:r>
       <w:r>
         <w:rPr>
           <w:lang w:val="sv-SE"/>
@@ -2583,6 +2827,8 @@
         </w:rPr>
         <w:t>”Lärometoderna etableras i många fall igenom testning och bevisning av validiteten med hjälp av undervisningen av studenter.”</w:t>
       </w:r>
+      <w:bookmarkStart w:id="84" w:name="_GoBack"/>
+      <w:bookmarkEnd w:id="84"/>
     </w:p>
     <w:p>
       <w:pPr>
@@ -2647,7 +2893,51 @@
         <w:rPr>
           <w:lang w:val="sv-SE"/>
         </w:rPr>
-        <w:t xml:space="preserve">Oklart vad som ska läggas till här.  En källa för </w:t>
+        <w:t xml:space="preserve">Oklart vad som ska läggas till här.  </w:t>
+      </w:r>
+      <w:ins w:id="85" w:author="Jason Serviss" w:date="2018-11-22T10:31:00Z">
+        <w:r>
+          <w:rPr>
+            <w:lang w:val="sv-SE"/>
+          </w:rPr>
+          <w:t>Tre</w:t>
+        </w:r>
+      </w:ins>
+      <w:del w:id="86" w:author="Jason Serviss" w:date="2018-11-22T10:31:00Z">
+        <w:r>
+          <w:rPr>
+            <w:lang w:val="sv-SE"/>
+          </w:rPr>
+          <w:delText>En</w:delText>
+        </w:r>
+      </w:del>
+      <w:r>
+        <w:rPr>
+          <w:lang w:val="sv-SE"/>
+        </w:rPr>
+        <w:t xml:space="preserve"> käll</w:t>
+      </w:r>
+      <w:ins w:id="87" w:author="Jason Serviss" w:date="2018-11-22T10:31:00Z">
+        <w:r>
+          <w:rPr>
+            <w:lang w:val="sv-SE"/>
+          </w:rPr>
+          <w:t>or</w:t>
+        </w:r>
+      </w:ins>
+      <w:del w:id="88" w:author="Jason Serviss" w:date="2018-11-22T10:31:00Z">
+        <w:r>
+          <w:rPr>
+            <w:lang w:val="sv-SE"/>
+          </w:rPr>
+          <w:delText>a</w:delText>
+        </w:r>
+      </w:del>
+      <w:r>
+        <w:rPr>
+          <w:lang w:val="sv-SE"/>
+        </w:rPr>
+        <w:t xml:space="preserve"> för </w:t>
       </w:r>
       <w:r>
         <w:rPr>

</xml_diff>